<commit_message>
actualizado casos de uso y estados
</commit_message>
<xml_diff>
--- a/docs/scenariosView/Requisitos/DocumentoEntregaDisciplinaRequisitos.docx
+++ b/docs/scenariosView/Requisitos/DocumentoEntregaDisciplinaRequisitos.docx
@@ -1,6 +1,6 @@
 
 <file path=word/document.xml><?xml version="1.0" encoding="utf-8"?>
-<w:document xmlns:wpc="http://schemas.microsoft.com/office/word/2010/wordprocessingCanvas" xmlns:cx="http://schemas.microsoft.com/office/drawing/2014/chartex" xmlns:cx1="http://schemas.microsoft.com/office/drawing/2015/9/8/chartex" xmlns:cx2="http://schemas.microsoft.com/office/drawing/2015/10/21/chartex" xmlns:cx3="http://schemas.microsoft.com/office/drawing/2016/5/9/chartex" xmlns:cx4="http://schemas.microsoft.com/office/drawing/2016/5/10/chartex" xmlns:cx5="http://schemas.microsoft.com/office/drawing/2016/5/11/chartex" xmlns:cx6="http://schemas.microsoft.com/office/drawing/2016/5/12/chartex" xmlns:cx7="http://schemas.microsoft.com/office/drawing/2016/5/13/chartex" xmlns:cx8="http://schemas.microsoft.com/office/drawing/2016/5/14/chartex" xmlns:mc="http://schemas.openxmlformats.org/markup-compatibility/2006" xmlns:aink="http://schemas.microsoft.com/office/drawing/2016/ink" xmlns:am3d="http://schemas.microsoft.com/office/drawing/2017/model3d" xmlns:o="urn:schemas-microsoft-com:office:office" xmlns:r="http://schemas.openxmlformats.org/officeDocument/2006/relationships" xmlns:m="http://schemas.openxmlformats.org/officeDocument/2006/math" xmlns:v="urn:schemas-microsoft-com:vml" xmlns:wp14="http://schemas.microsoft.com/office/word/2010/wordprocessingDrawing" xmlns:wp="http://schemas.openxmlformats.org/drawingml/2006/wordprocessingDrawing" xmlns:w10="urn:schemas-microsoft-com:office:word" xmlns:w="http://schemas.openxmlformats.org/wordprocessingml/2006/main" xmlns:w14="http://schemas.microsoft.com/office/word/2010/wordml" xmlns:w15="http://schemas.microsoft.com/office/word/2012/wordml" xmlns:w16cex="http://schemas.microsoft.com/office/word/2018/wordml/cex" xmlns:w16cid="http://schemas.microsoft.com/office/word/2016/wordml/cid" xmlns:w16="http://schemas.microsoft.com/office/word/2018/wordml" xmlns:w16se="http://schemas.microsoft.com/office/word/2015/wordml/symex" xmlns:wpg="http://schemas.microsoft.com/office/word/2010/wordprocessingGroup" xmlns:wpi="http://schemas.microsoft.com/office/word/2010/wordprocessingInk" xmlns:wne="http://schemas.microsoft.com/office/word/2006/wordml" xmlns:wps="http://schemas.microsoft.com/office/word/2010/wordprocessingShape" mc:Ignorable="w14 w15 w16se w16cid w16 w16cex wp14">
+<w:document xmlns:wpc="http://schemas.microsoft.com/office/word/2010/wordprocessingCanvas" xmlns:cx="http://schemas.microsoft.com/office/drawing/2014/chartex" xmlns:mc="http://schemas.openxmlformats.org/markup-compatibility/2006" xmlns:o="urn:schemas-microsoft-com:office:office" xmlns:r="http://schemas.openxmlformats.org/officeDocument/2006/relationships" xmlns:m="http://schemas.openxmlformats.org/officeDocument/2006/math" xmlns:v="urn:schemas-microsoft-com:vml" xmlns:wp14="http://schemas.microsoft.com/office/word/2010/wordprocessingDrawing" xmlns:wp="http://schemas.openxmlformats.org/drawingml/2006/wordprocessingDrawing" xmlns:w10="urn:schemas-microsoft-com:office:word" xmlns:w="http://schemas.openxmlformats.org/wordprocessingml/2006/main" xmlns:w14="http://schemas.microsoft.com/office/word/2010/wordml" xmlns:w15="http://schemas.microsoft.com/office/word/2012/wordml" xmlns:w16se="http://schemas.microsoft.com/office/word/2015/wordml/symex" xmlns:wpg="http://schemas.microsoft.com/office/word/2010/wordprocessingGroup" xmlns:wpi="http://schemas.microsoft.com/office/word/2010/wordprocessingInk" xmlns:wne="http://schemas.microsoft.com/office/word/2006/wordml" xmlns:wps="http://schemas.microsoft.com/office/word/2010/wordprocessingShape" mc:Ignorable="w14 w15 w16se wp14">
   <w:body>
     <w:p>
       <w:pPr>
@@ -634,11 +634,930 @@
       </w:r>
     </w:p>
     <w:p/>
-    <w:p>
-      <w:r>
-        <w:t>Poner las plantillas o diagramas de estado del caso de uso</w:t>
-      </w:r>
-    </w:p>
+    <w:p/>
+    <w:tbl>
+      <w:tblPr>
+        <w:tblW w:w="0" w:type="auto"/>
+        <w:tblCellMar>
+          <w:top w:w="15" w:type="dxa"/>
+          <w:left w:w="15" w:type="dxa"/>
+          <w:bottom w:w="15" w:type="dxa"/>
+          <w:right w:w="15" w:type="dxa"/>
+        </w:tblCellMar>
+        <w:tblLook w:val="04A0" w:firstRow="1" w:lastRow="0" w:firstColumn="1" w:lastColumn="0" w:noHBand="0" w:noVBand="1"/>
+      </w:tblPr>
+      <w:tblGrid>
+        <w:gridCol w:w="2583"/>
+        <w:gridCol w:w="2216"/>
+        <w:gridCol w:w="3250"/>
+        <w:gridCol w:w="779"/>
+      </w:tblGrid>
+      <w:tr>
+        <w:trPr>
+          <w:trHeight w:val="1"/>
+        </w:trPr>
+        <w:tc>
+          <w:tcPr>
+            <w:tcW w:w="0" w:type="auto"/>
+            <w:gridSpan w:val="4"/>
+            <w:tcBorders>
+              <w:top w:val="single" w:sz="4" w:space="0" w:color="000000"/>
+              <w:left w:val="single" w:sz="4" w:space="0" w:color="000000"/>
+              <w:bottom w:val="single" w:sz="4" w:space="0" w:color="000000"/>
+              <w:right w:val="single" w:sz="4" w:space="0" w:color="000000"/>
+            </w:tcBorders>
+            <w:shd w:val="clear" w:color="auto" w:fill="0B8D5A"/>
+            <w:tcMar>
+              <w:top w:w="0" w:type="dxa"/>
+              <w:left w:w="108" w:type="dxa"/>
+              <w:bottom w:w="0" w:type="dxa"/>
+              <w:right w:w="108" w:type="dxa"/>
+            </w:tcMar>
+            <w:hideMark/>
+          </w:tcPr>
+          <w:p>
+            <w:pPr>
+              <w:rPr>
+                <w:rFonts w:ascii="Times New Roman" w:eastAsia="Times New Roman" w:hAnsi="Times New Roman" w:cs="Times New Roman"/>
+              </w:rPr>
+            </w:pPr>
+            <w:r>
+              <w:rPr>
+                <w:rFonts w:ascii="Calibri" w:eastAsia="Times New Roman" w:hAnsi="Calibri" w:cs="Calibri"/>
+                <w:color w:val="FFFFFF"/>
+              </w:rPr>
+              <w:t>Caso de Uso: CU1</w:t>
+            </w:r>
+            <w:bookmarkStart w:id="0" w:name="_GoBack"/>
+            <w:bookmarkEnd w:id="0"/>
+            <w:r>
+              <w:rPr>
+                <w:rFonts w:ascii="Calibri" w:eastAsia="Times New Roman" w:hAnsi="Calibri" w:cs="Calibri"/>
+                <w:color w:val="FFFFFF"/>
+              </w:rPr>
+              <w:t>-Registrar curso</w:t>
+            </w:r>
+          </w:p>
+        </w:tc>
+      </w:tr>
+      <w:tr>
+        <w:trPr>
+          <w:trHeight w:val="1"/>
+        </w:trPr>
+        <w:tc>
+          <w:tcPr>
+            <w:tcW w:w="0" w:type="auto"/>
+            <w:tcBorders>
+              <w:top w:val="single" w:sz="4" w:space="0" w:color="000000"/>
+              <w:left w:val="single" w:sz="4" w:space="0" w:color="000000"/>
+              <w:bottom w:val="single" w:sz="4" w:space="0" w:color="000000"/>
+              <w:right w:val="single" w:sz="4" w:space="0" w:color="000000"/>
+            </w:tcBorders>
+            <w:shd w:val="clear" w:color="auto" w:fill="FFFFFF"/>
+            <w:tcMar>
+              <w:top w:w="0" w:type="dxa"/>
+              <w:left w:w="108" w:type="dxa"/>
+              <w:bottom w:w="0" w:type="dxa"/>
+              <w:right w:w="108" w:type="dxa"/>
+            </w:tcMar>
+            <w:hideMark/>
+          </w:tcPr>
+          <w:p>
+            <w:pPr>
+              <w:rPr>
+                <w:rFonts w:ascii="Times New Roman" w:eastAsia="Times New Roman" w:hAnsi="Times New Roman" w:cs="Times New Roman"/>
+                <w:lang w:val="en-US"/>
+              </w:rPr>
+            </w:pPr>
+            <w:r>
+              <w:rPr>
+                <w:rFonts w:ascii="Calibri" w:eastAsia="Times New Roman" w:hAnsi="Calibri" w:cs="Calibri"/>
+                <w:color w:val="000000"/>
+                <w:lang w:val="en-US"/>
+              </w:rPr>
+              <w:t>Versión</w:t>
+            </w:r>
+          </w:p>
+        </w:tc>
+        <w:tc>
+          <w:tcPr>
+            <w:tcW w:w="2566" w:type="dxa"/>
+            <w:tcBorders>
+              <w:top w:val="single" w:sz="4" w:space="0" w:color="000000"/>
+              <w:left w:val="single" w:sz="4" w:space="0" w:color="000000"/>
+              <w:bottom w:val="single" w:sz="4" w:space="0" w:color="000000"/>
+              <w:right w:val="single" w:sz="4" w:space="0" w:color="000000"/>
+            </w:tcBorders>
+            <w:shd w:val="clear" w:color="auto" w:fill="FFFFFF"/>
+            <w:tcMar>
+              <w:top w:w="0" w:type="dxa"/>
+              <w:left w:w="108" w:type="dxa"/>
+              <w:bottom w:w="0" w:type="dxa"/>
+              <w:right w:w="108" w:type="dxa"/>
+            </w:tcMar>
+            <w:hideMark/>
+          </w:tcPr>
+          <w:p>
+            <w:pPr>
+              <w:rPr>
+                <w:rFonts w:ascii="Times New Roman" w:eastAsia="Times New Roman" w:hAnsi="Times New Roman" w:cs="Times New Roman"/>
+                <w:lang w:val="en-US"/>
+              </w:rPr>
+            </w:pPr>
+            <w:r>
+              <w:rPr>
+                <w:rFonts w:ascii="Calibri" w:eastAsia="Times New Roman" w:hAnsi="Calibri" w:cs="Calibri"/>
+                <w:color w:val="000000"/>
+                <w:sz w:val="22"/>
+                <w:szCs w:val="22"/>
+                <w:lang w:val="en-US"/>
+              </w:rPr>
+              <w:t>1</w:t>
+            </w:r>
+          </w:p>
+        </w:tc>
+        <w:tc>
+          <w:tcPr>
+            <w:tcW w:w="3961" w:type="dxa"/>
+            <w:tcBorders>
+              <w:top w:val="single" w:sz="4" w:space="0" w:color="000000"/>
+              <w:left w:val="single" w:sz="4" w:space="0" w:color="000000"/>
+              <w:bottom w:val="single" w:sz="4" w:space="0" w:color="000000"/>
+              <w:right w:val="single" w:sz="4" w:space="0" w:color="000000"/>
+            </w:tcBorders>
+            <w:shd w:val="clear" w:color="auto" w:fill="FFFFFF"/>
+            <w:tcMar>
+              <w:top w:w="0" w:type="dxa"/>
+              <w:left w:w="108" w:type="dxa"/>
+              <w:bottom w:w="0" w:type="dxa"/>
+              <w:right w:w="108" w:type="dxa"/>
+            </w:tcMar>
+            <w:hideMark/>
+          </w:tcPr>
+          <w:p>
+            <w:pPr>
+              <w:rPr>
+                <w:rFonts w:ascii="Times New Roman" w:eastAsia="Times New Roman" w:hAnsi="Times New Roman" w:cs="Times New Roman"/>
+                <w:lang w:val="en-US"/>
+              </w:rPr>
+            </w:pPr>
+            <w:r>
+              <w:rPr>
+                <w:rFonts w:ascii="Calibri" w:eastAsia="Times New Roman" w:hAnsi="Calibri" w:cs="Calibri"/>
+                <w:color w:val="000000"/>
+                <w:lang w:val="en-US"/>
+              </w:rPr>
+              <w:t>Release</w:t>
+            </w:r>
+          </w:p>
+        </w:tc>
+        <w:tc>
+          <w:tcPr>
+            <w:tcW w:w="0" w:type="auto"/>
+            <w:tcBorders>
+              <w:top w:val="single" w:sz="4" w:space="0" w:color="000000"/>
+              <w:left w:val="single" w:sz="4" w:space="0" w:color="000000"/>
+              <w:bottom w:val="single" w:sz="4" w:space="0" w:color="000000"/>
+              <w:right w:val="single" w:sz="4" w:space="0" w:color="000000"/>
+            </w:tcBorders>
+            <w:shd w:val="clear" w:color="auto" w:fill="FFFFFF"/>
+            <w:tcMar>
+              <w:top w:w="0" w:type="dxa"/>
+              <w:left w:w="108" w:type="dxa"/>
+              <w:bottom w:w="0" w:type="dxa"/>
+              <w:right w:w="108" w:type="dxa"/>
+            </w:tcMar>
+            <w:hideMark/>
+          </w:tcPr>
+          <w:p>
+            <w:pPr>
+              <w:rPr>
+                <w:rFonts w:ascii="Times New Roman" w:eastAsia="Times New Roman" w:hAnsi="Times New Roman" w:cs="Times New Roman"/>
+                <w:lang w:val="en-US"/>
+              </w:rPr>
+            </w:pPr>
+            <w:r>
+              <w:rPr>
+                <w:rFonts w:ascii="Calibri" w:eastAsia="Times New Roman" w:hAnsi="Calibri" w:cs="Calibri"/>
+                <w:color w:val="000000"/>
+                <w:sz w:val="22"/>
+                <w:szCs w:val="22"/>
+                <w:lang w:val="en-US"/>
+              </w:rPr>
+              <w:t>1.2</w:t>
+            </w:r>
+          </w:p>
+        </w:tc>
+      </w:tr>
+      <w:tr>
+        <w:trPr>
+          <w:trHeight w:val="1"/>
+        </w:trPr>
+        <w:tc>
+          <w:tcPr>
+            <w:tcW w:w="0" w:type="auto"/>
+            <w:tcBorders>
+              <w:top w:val="single" w:sz="4" w:space="0" w:color="000000"/>
+              <w:left w:val="single" w:sz="4" w:space="0" w:color="000000"/>
+              <w:bottom w:val="single" w:sz="4" w:space="0" w:color="000000"/>
+              <w:right w:val="single" w:sz="4" w:space="0" w:color="000000"/>
+            </w:tcBorders>
+            <w:shd w:val="clear" w:color="auto" w:fill="FFFFFF"/>
+            <w:tcMar>
+              <w:top w:w="0" w:type="dxa"/>
+              <w:left w:w="108" w:type="dxa"/>
+              <w:bottom w:w="0" w:type="dxa"/>
+              <w:right w:w="108" w:type="dxa"/>
+            </w:tcMar>
+            <w:hideMark/>
+          </w:tcPr>
+          <w:p>
+            <w:pPr>
+              <w:rPr>
+                <w:rFonts w:ascii="Times New Roman" w:eastAsia="Times New Roman" w:hAnsi="Times New Roman" w:cs="Times New Roman"/>
+                <w:lang w:val="en-US"/>
+              </w:rPr>
+            </w:pPr>
+            <w:r>
+              <w:rPr>
+                <w:rFonts w:ascii="Calibri" w:eastAsia="Times New Roman" w:hAnsi="Calibri" w:cs="Calibri"/>
+                <w:color w:val="000000"/>
+                <w:lang w:val="en-US"/>
+              </w:rPr>
+              <w:t>Estado</w:t>
+            </w:r>
+          </w:p>
+        </w:tc>
+        <w:tc>
+          <w:tcPr>
+            <w:tcW w:w="2566" w:type="dxa"/>
+            <w:tcBorders>
+              <w:top w:val="single" w:sz="4" w:space="0" w:color="000000"/>
+              <w:left w:val="single" w:sz="4" w:space="0" w:color="000000"/>
+              <w:bottom w:val="single" w:sz="4" w:space="0" w:color="000000"/>
+              <w:right w:val="single" w:sz="4" w:space="0" w:color="000000"/>
+            </w:tcBorders>
+            <w:shd w:val="clear" w:color="auto" w:fill="FFFFFF"/>
+            <w:tcMar>
+              <w:top w:w="0" w:type="dxa"/>
+              <w:left w:w="108" w:type="dxa"/>
+              <w:bottom w:w="0" w:type="dxa"/>
+              <w:right w:w="108" w:type="dxa"/>
+            </w:tcMar>
+            <w:hideMark/>
+          </w:tcPr>
+          <w:p>
+            <w:pPr>
+              <w:rPr>
+                <w:rFonts w:ascii="Times New Roman" w:eastAsia="Times New Roman" w:hAnsi="Times New Roman" w:cs="Times New Roman"/>
+              </w:rPr>
+            </w:pPr>
+            <w:r>
+              <w:rPr>
+                <w:rFonts w:ascii="Calibri" w:eastAsia="Times New Roman" w:hAnsi="Calibri" w:cs="Calibri"/>
+                <w:color w:val="000000"/>
+                <w:lang w:val="en-US"/>
+              </w:rPr>
+              <w:t>Borrador</w:t>
+            </w:r>
+          </w:p>
+        </w:tc>
+        <w:tc>
+          <w:tcPr>
+            <w:tcW w:w="3961" w:type="dxa"/>
+            <w:tcBorders>
+              <w:top w:val="single" w:sz="4" w:space="0" w:color="000000"/>
+              <w:left w:val="single" w:sz="4" w:space="0" w:color="000000"/>
+              <w:bottom w:val="single" w:sz="4" w:space="0" w:color="000000"/>
+              <w:right w:val="single" w:sz="4" w:space="0" w:color="000000"/>
+            </w:tcBorders>
+            <w:shd w:val="clear" w:color="auto" w:fill="FFFFFF"/>
+            <w:tcMar>
+              <w:top w:w="0" w:type="dxa"/>
+              <w:left w:w="108" w:type="dxa"/>
+              <w:bottom w:w="0" w:type="dxa"/>
+              <w:right w:w="108" w:type="dxa"/>
+            </w:tcMar>
+            <w:hideMark/>
+          </w:tcPr>
+          <w:p>
+            <w:pPr>
+              <w:rPr>
+                <w:rFonts w:ascii="Times New Roman" w:eastAsia="Times New Roman" w:hAnsi="Times New Roman" w:cs="Times New Roman"/>
+                <w:lang w:val="en-US"/>
+              </w:rPr>
+            </w:pPr>
+            <w:r>
+              <w:rPr>
+                <w:rFonts w:ascii="Calibri" w:eastAsia="Times New Roman" w:hAnsi="Calibri" w:cs="Calibri"/>
+                <w:color w:val="000000"/>
+                <w:lang w:val="en-US"/>
+              </w:rPr>
+              <w:t>Autor</w:t>
+            </w:r>
+          </w:p>
+        </w:tc>
+        <w:tc>
+          <w:tcPr>
+            <w:tcW w:w="0" w:type="auto"/>
+            <w:tcBorders>
+              <w:top w:val="single" w:sz="4" w:space="0" w:color="000000"/>
+              <w:left w:val="single" w:sz="4" w:space="0" w:color="000000"/>
+              <w:bottom w:val="single" w:sz="4" w:space="0" w:color="000000"/>
+              <w:right w:val="single" w:sz="4" w:space="0" w:color="000000"/>
+            </w:tcBorders>
+            <w:shd w:val="clear" w:color="auto" w:fill="FFFFFF"/>
+            <w:tcMar>
+              <w:top w:w="0" w:type="dxa"/>
+              <w:left w:w="108" w:type="dxa"/>
+              <w:bottom w:w="0" w:type="dxa"/>
+              <w:right w:w="108" w:type="dxa"/>
+            </w:tcMar>
+            <w:hideMark/>
+          </w:tcPr>
+          <w:p>
+            <w:pPr>
+              <w:rPr>
+                <w:rFonts w:ascii="Times New Roman" w:eastAsia="Times New Roman" w:hAnsi="Times New Roman" w:cs="Times New Roman"/>
+                <w:lang w:val="en-US"/>
+              </w:rPr>
+            </w:pPr>
+            <w:r>
+              <w:rPr>
+                <w:rFonts w:ascii="Calibri" w:eastAsia="Times New Roman" w:hAnsi="Calibri" w:cs="Calibri"/>
+                <w:color w:val="000000"/>
+                <w:sz w:val="22"/>
+                <w:szCs w:val="22"/>
+                <w:lang w:val="en-US"/>
+              </w:rPr>
+              <w:t>Grupo 3</w:t>
+            </w:r>
+          </w:p>
+        </w:tc>
+      </w:tr>
+      <w:tr>
+        <w:trPr>
+          <w:trHeight w:val="1"/>
+        </w:trPr>
+        <w:tc>
+          <w:tcPr>
+            <w:tcW w:w="0" w:type="auto"/>
+            <w:gridSpan w:val="4"/>
+            <w:tcBorders>
+              <w:top w:val="single" w:sz="4" w:space="0" w:color="000000"/>
+              <w:left w:val="single" w:sz="4" w:space="0" w:color="000000"/>
+              <w:bottom w:val="single" w:sz="4" w:space="0" w:color="000000"/>
+              <w:right w:val="single" w:sz="4" w:space="0" w:color="000000"/>
+            </w:tcBorders>
+            <w:shd w:val="clear" w:color="auto" w:fill="0B8D5A"/>
+            <w:tcMar>
+              <w:top w:w="0" w:type="dxa"/>
+              <w:left w:w="108" w:type="dxa"/>
+              <w:bottom w:w="0" w:type="dxa"/>
+              <w:right w:w="108" w:type="dxa"/>
+            </w:tcMar>
+            <w:hideMark/>
+          </w:tcPr>
+          <w:p>
+            <w:pPr>
+              <w:rPr>
+                <w:rFonts w:ascii="Times New Roman" w:eastAsia="Times New Roman" w:hAnsi="Times New Roman" w:cs="Times New Roman"/>
+                <w:lang w:val="en-US"/>
+              </w:rPr>
+            </w:pPr>
+          </w:p>
+        </w:tc>
+      </w:tr>
+      <w:tr>
+        <w:trPr>
+          <w:trHeight w:val="1"/>
+        </w:trPr>
+        <w:tc>
+          <w:tcPr>
+            <w:tcW w:w="2972" w:type="dxa"/>
+            <w:tcBorders>
+              <w:top w:val="single" w:sz="4" w:space="0" w:color="000000"/>
+              <w:left w:val="single" w:sz="4" w:space="0" w:color="000000"/>
+              <w:bottom w:val="single" w:sz="4" w:space="0" w:color="000000"/>
+              <w:right w:val="single" w:sz="4" w:space="0" w:color="000000"/>
+            </w:tcBorders>
+            <w:shd w:val="clear" w:color="auto" w:fill="FFFFFF"/>
+            <w:tcMar>
+              <w:top w:w="0" w:type="dxa"/>
+              <w:left w:w="108" w:type="dxa"/>
+              <w:bottom w:w="0" w:type="dxa"/>
+              <w:right w:w="108" w:type="dxa"/>
+            </w:tcMar>
+            <w:hideMark/>
+          </w:tcPr>
+          <w:p>
+            <w:pPr>
+              <w:rPr>
+                <w:rFonts w:ascii="Times New Roman" w:eastAsia="Times New Roman" w:hAnsi="Times New Roman" w:cs="Times New Roman"/>
+                <w:lang w:val="en-US"/>
+              </w:rPr>
+            </w:pPr>
+            <w:r>
+              <w:rPr>
+                <w:rFonts w:ascii="Calibri" w:eastAsia="Times New Roman" w:hAnsi="Calibri" w:cs="Calibri"/>
+                <w:color w:val="000000"/>
+                <w:lang w:val="en-US"/>
+              </w:rPr>
+              <w:t>Actores</w:t>
+            </w:r>
+          </w:p>
+        </w:tc>
+        <w:tc>
+          <w:tcPr>
+            <w:tcW w:w="5856" w:type="dxa"/>
+            <w:gridSpan w:val="3"/>
+            <w:tcBorders>
+              <w:top w:val="single" w:sz="4" w:space="0" w:color="000000"/>
+              <w:left w:val="single" w:sz="4" w:space="0" w:color="000000"/>
+              <w:bottom w:val="single" w:sz="4" w:space="0" w:color="000000"/>
+              <w:right w:val="single" w:sz="4" w:space="0" w:color="000000"/>
+            </w:tcBorders>
+            <w:shd w:val="clear" w:color="auto" w:fill="FFFFFF"/>
+            <w:tcMar>
+              <w:top w:w="0" w:type="dxa"/>
+              <w:left w:w="108" w:type="dxa"/>
+              <w:bottom w:w="0" w:type="dxa"/>
+              <w:right w:w="108" w:type="dxa"/>
+            </w:tcMar>
+            <w:hideMark/>
+          </w:tcPr>
+          <w:p>
+            <w:pPr>
+              <w:rPr>
+                <w:rFonts w:ascii="Times New Roman" w:eastAsia="Times New Roman" w:hAnsi="Times New Roman" w:cs="Times New Roman"/>
+                <w:lang w:val="en-US"/>
+              </w:rPr>
+            </w:pPr>
+            <w:r>
+              <w:rPr>
+                <w:rFonts w:ascii="Calibri" w:eastAsia="Times New Roman" w:hAnsi="Calibri" w:cs="Calibri"/>
+                <w:color w:val="000000"/>
+                <w:sz w:val="22"/>
+                <w:szCs w:val="22"/>
+                <w:lang w:val="en-US"/>
+              </w:rPr>
+              <w:t>Administrador</w:t>
+            </w:r>
+          </w:p>
+        </w:tc>
+      </w:tr>
+      <w:tr>
+        <w:trPr>
+          <w:trHeight w:val="492"/>
+        </w:trPr>
+        <w:tc>
+          <w:tcPr>
+            <w:tcW w:w="2972" w:type="dxa"/>
+            <w:tcBorders>
+              <w:top w:val="single" w:sz="4" w:space="0" w:color="000000"/>
+              <w:left w:val="single" w:sz="4" w:space="0" w:color="000000"/>
+              <w:bottom w:val="single" w:sz="4" w:space="0" w:color="000000"/>
+              <w:right w:val="single" w:sz="4" w:space="0" w:color="000000"/>
+            </w:tcBorders>
+            <w:shd w:val="clear" w:color="auto" w:fill="FFFFFF"/>
+            <w:tcMar>
+              <w:top w:w="0" w:type="dxa"/>
+              <w:left w:w="108" w:type="dxa"/>
+              <w:bottom w:w="0" w:type="dxa"/>
+              <w:right w:w="108" w:type="dxa"/>
+            </w:tcMar>
+            <w:hideMark/>
+          </w:tcPr>
+          <w:p>
+            <w:pPr>
+              <w:rPr>
+                <w:rFonts w:ascii="Times New Roman" w:eastAsia="Times New Roman" w:hAnsi="Times New Roman" w:cs="Times New Roman"/>
+                <w:lang w:val="en-US"/>
+              </w:rPr>
+            </w:pPr>
+            <w:r>
+              <w:rPr>
+                <w:rFonts w:ascii="Calibri" w:eastAsia="Times New Roman" w:hAnsi="Calibri" w:cs="Calibri"/>
+                <w:color w:val="000000"/>
+                <w:lang w:val="en-US"/>
+              </w:rPr>
+              <w:t>Flujo normal</w:t>
+            </w:r>
+          </w:p>
+        </w:tc>
+        <w:tc>
+          <w:tcPr>
+            <w:tcW w:w="5856" w:type="dxa"/>
+            <w:gridSpan w:val="3"/>
+            <w:tcBorders>
+              <w:top w:val="single" w:sz="4" w:space="0" w:color="000000"/>
+              <w:left w:val="single" w:sz="4" w:space="0" w:color="000000"/>
+              <w:bottom w:val="single" w:sz="4" w:space="0" w:color="000000"/>
+              <w:right w:val="single" w:sz="4" w:space="0" w:color="000000"/>
+            </w:tcBorders>
+            <w:shd w:val="clear" w:color="auto" w:fill="FFFFFF"/>
+            <w:tcMar>
+              <w:top w:w="0" w:type="dxa"/>
+              <w:left w:w="108" w:type="dxa"/>
+              <w:bottom w:w="0" w:type="dxa"/>
+              <w:right w:w="108" w:type="dxa"/>
+            </w:tcMar>
+            <w:hideMark/>
+          </w:tcPr>
+          <w:p>
+            <w:pPr>
+              <w:rPr>
+                <w:rFonts w:ascii="Times New Roman" w:eastAsia="Times New Roman" w:hAnsi="Times New Roman" w:cs="Times New Roman"/>
+              </w:rPr>
+            </w:pPr>
+            <w:r>
+              <w:rPr>
+                <w:rFonts w:ascii="Calibri" w:eastAsia="Times New Roman" w:hAnsi="Calibri" w:cs="Calibri"/>
+                <w:color w:val="000000"/>
+                <w:sz w:val="22"/>
+                <w:szCs w:val="22"/>
+              </w:rPr>
+              <w:t>1-. El Administrador solicita registrar un curso.</w:t>
+            </w:r>
+          </w:p>
+          <w:p>
+            <w:pPr>
+              <w:rPr>
+                <w:rFonts w:ascii="Times New Roman" w:eastAsia="Times New Roman" w:hAnsi="Times New Roman" w:cs="Times New Roman"/>
+              </w:rPr>
+            </w:pPr>
+            <w:r>
+              <w:rPr>
+                <w:rFonts w:ascii="Calibri" w:eastAsia="Times New Roman" w:hAnsi="Calibri" w:cs="Calibri"/>
+                <w:color w:val="000000"/>
+                <w:sz w:val="22"/>
+                <w:szCs w:val="22"/>
+              </w:rPr>
+              <w:t>2-. El Sistema permite introducir nombre, categoría, descripción y profesores del curso.  </w:t>
+            </w:r>
+          </w:p>
+          <w:p>
+            <w:pPr>
+              <w:rPr>
+                <w:rFonts w:ascii="Times New Roman" w:eastAsia="Times New Roman" w:hAnsi="Times New Roman" w:cs="Times New Roman"/>
+              </w:rPr>
+            </w:pPr>
+            <w:r>
+              <w:rPr>
+                <w:rFonts w:ascii="Calibri" w:eastAsia="Times New Roman" w:hAnsi="Calibri" w:cs="Calibri"/>
+                <w:color w:val="000000"/>
+                <w:sz w:val="22"/>
+                <w:szCs w:val="22"/>
+              </w:rPr>
+              <w:t>3-. El Administrador introduce nombre, categoría, descripción y profesores del curso. </w:t>
+            </w:r>
+          </w:p>
+          <w:p>
+            <w:pPr>
+              <w:rPr>
+                <w:rFonts w:ascii="Times New Roman" w:eastAsia="Times New Roman" w:hAnsi="Times New Roman" w:cs="Times New Roman"/>
+              </w:rPr>
+            </w:pPr>
+            <w:r>
+              <w:rPr>
+                <w:rFonts w:ascii="Calibri" w:eastAsia="Times New Roman" w:hAnsi="Calibri" w:cs="Calibri"/>
+                <w:color w:val="000000"/>
+                <w:sz w:val="22"/>
+                <w:szCs w:val="22"/>
+              </w:rPr>
+              <w:t> 4-. El sistema registra el nuevo curso e indica que el registro ha sido exitoso.</w:t>
+            </w:r>
+          </w:p>
+        </w:tc>
+      </w:tr>
+      <w:tr>
+        <w:trPr>
+          <w:trHeight w:val="588"/>
+        </w:trPr>
+        <w:tc>
+          <w:tcPr>
+            <w:tcW w:w="2972" w:type="dxa"/>
+            <w:tcBorders>
+              <w:top w:val="single" w:sz="4" w:space="0" w:color="000000"/>
+              <w:left w:val="single" w:sz="4" w:space="0" w:color="000000"/>
+              <w:bottom w:val="single" w:sz="4" w:space="0" w:color="000000"/>
+              <w:right w:val="single" w:sz="4" w:space="0" w:color="000000"/>
+            </w:tcBorders>
+            <w:shd w:val="clear" w:color="auto" w:fill="FFFFFF"/>
+            <w:tcMar>
+              <w:top w:w="0" w:type="dxa"/>
+              <w:left w:w="108" w:type="dxa"/>
+              <w:bottom w:w="0" w:type="dxa"/>
+              <w:right w:w="108" w:type="dxa"/>
+            </w:tcMar>
+            <w:hideMark/>
+          </w:tcPr>
+          <w:p>
+            <w:pPr>
+              <w:rPr>
+                <w:rFonts w:ascii="Times New Roman" w:eastAsia="Times New Roman" w:hAnsi="Times New Roman" w:cs="Times New Roman"/>
+                <w:lang w:val="en-US"/>
+              </w:rPr>
+            </w:pPr>
+            <w:r>
+              <w:rPr>
+                <w:rFonts w:ascii="Calibri" w:eastAsia="Times New Roman" w:hAnsi="Calibri" w:cs="Calibri"/>
+                <w:color w:val="000000"/>
+              </w:rPr>
+              <w:t>Flujos</w:t>
+            </w:r>
+            <w:r>
+              <w:rPr>
+                <w:rFonts w:ascii="Calibri" w:eastAsia="Times New Roman" w:hAnsi="Calibri" w:cs="Calibri"/>
+                <w:color w:val="000000"/>
+                <w:lang w:val="en-US"/>
+              </w:rPr>
+              <w:t xml:space="preserve"> </w:t>
+            </w:r>
+            <w:r>
+              <w:rPr>
+                <w:rFonts w:ascii="Calibri" w:eastAsia="Times New Roman" w:hAnsi="Calibri" w:cs="Calibri"/>
+                <w:color w:val="000000"/>
+              </w:rPr>
+              <w:t>alternos</w:t>
+            </w:r>
+          </w:p>
+        </w:tc>
+        <w:tc>
+          <w:tcPr>
+            <w:tcW w:w="5856" w:type="dxa"/>
+            <w:gridSpan w:val="3"/>
+            <w:tcBorders>
+              <w:top w:val="single" w:sz="4" w:space="0" w:color="000000"/>
+              <w:left w:val="single" w:sz="4" w:space="0" w:color="000000"/>
+              <w:bottom w:val="single" w:sz="4" w:space="0" w:color="000000"/>
+              <w:right w:val="single" w:sz="4" w:space="0" w:color="000000"/>
+            </w:tcBorders>
+            <w:shd w:val="clear" w:color="auto" w:fill="FFFFFF"/>
+            <w:tcMar>
+              <w:top w:w="0" w:type="dxa"/>
+              <w:left w:w="108" w:type="dxa"/>
+              <w:bottom w:w="0" w:type="dxa"/>
+              <w:right w:w="108" w:type="dxa"/>
+            </w:tcMar>
+            <w:hideMark/>
+          </w:tcPr>
+          <w:p>
+            <w:pPr>
+              <w:rPr>
+                <w:rFonts w:ascii="Times New Roman" w:eastAsia="Times New Roman" w:hAnsi="Times New Roman" w:cs="Times New Roman"/>
+              </w:rPr>
+            </w:pPr>
+            <w:r>
+              <w:rPr>
+                <w:rFonts w:ascii="Calibri" w:eastAsia="Times New Roman" w:hAnsi="Calibri" w:cs="Calibri"/>
+                <w:color w:val="000000"/>
+                <w:sz w:val="22"/>
+                <w:szCs w:val="22"/>
+              </w:rPr>
+              <w:t>A1- Si el curso ya ha sido creado previamente, el sistema indicará que el curso ya existe.</w:t>
+            </w:r>
+          </w:p>
+        </w:tc>
+      </w:tr>
+      <w:tr>
+        <w:trPr>
+          <w:trHeight w:val="264"/>
+        </w:trPr>
+        <w:tc>
+          <w:tcPr>
+            <w:tcW w:w="2972" w:type="dxa"/>
+            <w:tcBorders>
+              <w:top w:val="single" w:sz="4" w:space="0" w:color="000000"/>
+              <w:left w:val="single" w:sz="4" w:space="0" w:color="000000"/>
+              <w:bottom w:val="single" w:sz="4" w:space="0" w:color="000000"/>
+              <w:right w:val="single" w:sz="4" w:space="0" w:color="000000"/>
+            </w:tcBorders>
+            <w:shd w:val="clear" w:color="auto" w:fill="FFFFFF"/>
+            <w:tcMar>
+              <w:top w:w="0" w:type="dxa"/>
+              <w:left w:w="108" w:type="dxa"/>
+              <w:bottom w:w="0" w:type="dxa"/>
+              <w:right w:w="108" w:type="dxa"/>
+            </w:tcMar>
+            <w:hideMark/>
+          </w:tcPr>
+          <w:p>
+            <w:pPr>
+              <w:rPr>
+                <w:rFonts w:ascii="Times New Roman" w:eastAsia="Times New Roman" w:hAnsi="Times New Roman" w:cs="Times New Roman"/>
+              </w:rPr>
+            </w:pPr>
+          </w:p>
+        </w:tc>
+        <w:tc>
+          <w:tcPr>
+            <w:tcW w:w="5856" w:type="dxa"/>
+            <w:gridSpan w:val="3"/>
+            <w:tcBorders>
+              <w:top w:val="single" w:sz="4" w:space="0" w:color="000000"/>
+              <w:left w:val="single" w:sz="4" w:space="0" w:color="000000"/>
+              <w:bottom w:val="single" w:sz="4" w:space="0" w:color="000000"/>
+              <w:right w:val="single" w:sz="4" w:space="0" w:color="000000"/>
+            </w:tcBorders>
+            <w:shd w:val="clear" w:color="auto" w:fill="FFFFFF"/>
+            <w:tcMar>
+              <w:top w:w="0" w:type="dxa"/>
+              <w:left w:w="108" w:type="dxa"/>
+              <w:bottom w:w="0" w:type="dxa"/>
+              <w:right w:w="108" w:type="dxa"/>
+            </w:tcMar>
+            <w:hideMark/>
+          </w:tcPr>
+          <w:p>
+            <w:pPr>
+              <w:rPr>
+                <w:rFonts w:ascii="Times New Roman" w:eastAsia="Times New Roman" w:hAnsi="Times New Roman" w:cs="Times New Roman"/>
+              </w:rPr>
+            </w:pPr>
+            <w:r>
+              <w:rPr>
+                <w:rFonts w:ascii="Calibri" w:eastAsia="Times New Roman" w:hAnsi="Calibri" w:cs="Calibri"/>
+                <w:color w:val="000000"/>
+                <w:sz w:val="22"/>
+                <w:szCs w:val="22"/>
+              </w:rPr>
+              <w:t>A2- Si los datos ingresados por el Administrador son incorrectos el sistema deberá informar del error e indicar que los introduzca de nuevo</w:t>
+            </w:r>
+          </w:p>
+        </w:tc>
+      </w:tr>
+      <w:tr>
+        <w:trPr>
+          <w:trHeight w:val="264"/>
+        </w:trPr>
+        <w:tc>
+          <w:tcPr>
+            <w:tcW w:w="2972" w:type="dxa"/>
+            <w:tcBorders>
+              <w:top w:val="single" w:sz="4" w:space="0" w:color="000000"/>
+              <w:left w:val="single" w:sz="4" w:space="0" w:color="000000"/>
+              <w:bottom w:val="single" w:sz="4" w:space="0" w:color="000000"/>
+              <w:right w:val="single" w:sz="4" w:space="0" w:color="000000"/>
+            </w:tcBorders>
+            <w:shd w:val="clear" w:color="auto" w:fill="FFFFFF"/>
+            <w:tcMar>
+              <w:top w:w="0" w:type="dxa"/>
+              <w:left w:w="108" w:type="dxa"/>
+              <w:bottom w:w="0" w:type="dxa"/>
+              <w:right w:w="108" w:type="dxa"/>
+            </w:tcMar>
+            <w:hideMark/>
+          </w:tcPr>
+          <w:p>
+            <w:pPr>
+              <w:rPr>
+                <w:rFonts w:ascii="Times New Roman" w:eastAsia="Times New Roman" w:hAnsi="Times New Roman" w:cs="Times New Roman"/>
+              </w:rPr>
+            </w:pPr>
+          </w:p>
+        </w:tc>
+        <w:tc>
+          <w:tcPr>
+            <w:tcW w:w="5856" w:type="dxa"/>
+            <w:gridSpan w:val="3"/>
+            <w:tcBorders>
+              <w:top w:val="single" w:sz="4" w:space="0" w:color="000000"/>
+              <w:left w:val="single" w:sz="4" w:space="0" w:color="000000"/>
+              <w:bottom w:val="single" w:sz="4" w:space="0" w:color="000000"/>
+              <w:right w:val="single" w:sz="4" w:space="0" w:color="000000"/>
+            </w:tcBorders>
+            <w:shd w:val="clear" w:color="auto" w:fill="FFFFFF"/>
+            <w:tcMar>
+              <w:top w:w="0" w:type="dxa"/>
+              <w:left w:w="108" w:type="dxa"/>
+              <w:bottom w:w="0" w:type="dxa"/>
+              <w:right w:w="108" w:type="dxa"/>
+            </w:tcMar>
+            <w:hideMark/>
+          </w:tcPr>
+          <w:p>
+            <w:pPr>
+              <w:rPr>
+                <w:rFonts w:ascii="Times New Roman" w:eastAsia="Times New Roman" w:hAnsi="Times New Roman" w:cs="Times New Roman"/>
+              </w:rPr>
+            </w:pPr>
+            <w:r>
+              <w:rPr>
+                <w:rFonts w:ascii="Calibri" w:eastAsia="Times New Roman" w:hAnsi="Calibri" w:cs="Calibri"/>
+                <w:color w:val="000000"/>
+                <w:sz w:val="22"/>
+                <w:szCs w:val="22"/>
+              </w:rPr>
+              <w:t>A3- Si el Administrador decide cancelar el proceso termina el caso de uso sin hacer nada</w:t>
+            </w:r>
+          </w:p>
+        </w:tc>
+      </w:tr>
+      <w:tr>
+        <w:trPr>
+          <w:trHeight w:val="1"/>
+        </w:trPr>
+        <w:tc>
+          <w:tcPr>
+            <w:tcW w:w="2972" w:type="dxa"/>
+            <w:tcBorders>
+              <w:top w:val="single" w:sz="4" w:space="0" w:color="000000"/>
+              <w:left w:val="single" w:sz="4" w:space="0" w:color="000000"/>
+              <w:bottom w:val="single" w:sz="4" w:space="0" w:color="000000"/>
+              <w:right w:val="single" w:sz="4" w:space="0" w:color="000000"/>
+            </w:tcBorders>
+            <w:shd w:val="clear" w:color="auto" w:fill="FFFFFF"/>
+            <w:tcMar>
+              <w:top w:w="0" w:type="dxa"/>
+              <w:left w:w="108" w:type="dxa"/>
+              <w:bottom w:w="0" w:type="dxa"/>
+              <w:right w:w="108" w:type="dxa"/>
+            </w:tcMar>
+            <w:hideMark/>
+          </w:tcPr>
+          <w:p>
+            <w:pPr>
+              <w:rPr>
+                <w:rFonts w:ascii="Times New Roman" w:eastAsia="Times New Roman" w:hAnsi="Times New Roman" w:cs="Times New Roman"/>
+                <w:lang w:val="en-US"/>
+              </w:rPr>
+            </w:pPr>
+            <w:r>
+              <w:rPr>
+                <w:rFonts w:ascii="Calibri" w:eastAsia="Times New Roman" w:hAnsi="Calibri" w:cs="Calibri"/>
+                <w:color w:val="000000"/>
+                <w:lang w:val="en-US"/>
+              </w:rPr>
+              <w:t xml:space="preserve">Requisitos </w:t>
+            </w:r>
+            <w:r>
+              <w:rPr>
+                <w:rFonts w:ascii="Calibri" w:eastAsia="Times New Roman" w:hAnsi="Calibri" w:cs="Calibri"/>
+                <w:color w:val="000000"/>
+                <w:lang w:val="en-US"/>
+              </w:rPr>
+              <w:br/>
+              <w:t>no funcionales</w:t>
+            </w:r>
+          </w:p>
+        </w:tc>
+        <w:tc>
+          <w:tcPr>
+            <w:tcW w:w="5856" w:type="dxa"/>
+            <w:gridSpan w:val="3"/>
+            <w:tcBorders>
+              <w:top w:val="single" w:sz="4" w:space="0" w:color="000000"/>
+              <w:left w:val="single" w:sz="4" w:space="0" w:color="000000"/>
+              <w:bottom w:val="single" w:sz="4" w:space="0" w:color="000000"/>
+              <w:right w:val="single" w:sz="4" w:space="0" w:color="000000"/>
+            </w:tcBorders>
+            <w:shd w:val="clear" w:color="auto" w:fill="FFFFFF"/>
+            <w:tcMar>
+              <w:top w:w="0" w:type="dxa"/>
+              <w:left w:w="108" w:type="dxa"/>
+              <w:bottom w:w="0" w:type="dxa"/>
+              <w:right w:w="108" w:type="dxa"/>
+            </w:tcMar>
+            <w:hideMark/>
+          </w:tcPr>
+          <w:p>
+            <w:pPr>
+              <w:rPr>
+                <w:rFonts w:ascii="Times New Roman" w:eastAsia="Times New Roman" w:hAnsi="Times New Roman" w:cs="Times New Roman"/>
+                <w:lang w:val="en-US"/>
+              </w:rPr>
+            </w:pPr>
+          </w:p>
+          <w:p>
+            <w:pPr>
+              <w:rPr>
+                <w:rFonts w:ascii="Times New Roman" w:eastAsia="Times New Roman" w:hAnsi="Times New Roman" w:cs="Times New Roman"/>
+                <w:lang w:val="en-US"/>
+              </w:rPr>
+            </w:pPr>
+            <w:r>
+              <w:rPr>
+                <w:rFonts w:ascii="Calibri" w:eastAsia="Times New Roman" w:hAnsi="Calibri" w:cs="Calibri"/>
+                <w:color w:val="000000"/>
+                <w:sz w:val="22"/>
+                <w:szCs w:val="22"/>
+                <w:lang w:val="en-US"/>
+              </w:rPr>
+              <w:t>No aplica</w:t>
+            </w:r>
+          </w:p>
+          <w:p>
+            <w:pPr>
+              <w:rPr>
+                <w:rFonts w:ascii="Times New Roman" w:eastAsia="Times New Roman" w:hAnsi="Times New Roman" w:cs="Times New Roman"/>
+                <w:lang w:val="en-US"/>
+              </w:rPr>
+            </w:pPr>
+          </w:p>
+        </w:tc>
+      </w:tr>
+    </w:tbl>
     <w:p>
       <w:r>
         <w:br w:type="page"/>
@@ -697,7 +1616,7 @@
 </file>
 
 <file path=word/endnotes.xml><?xml version="1.0" encoding="utf-8"?>
-<w:endnotes xmlns:wpc="http://schemas.microsoft.com/office/word/2010/wordprocessingCanvas" xmlns:cx="http://schemas.microsoft.com/office/drawing/2014/chartex" xmlns:cx1="http://schemas.microsoft.com/office/drawing/2015/9/8/chartex" xmlns:cx2="http://schemas.microsoft.com/office/drawing/2015/10/21/chartex" xmlns:cx3="http://schemas.microsoft.com/office/drawing/2016/5/9/chartex" xmlns:cx4="http://schemas.microsoft.com/office/drawing/2016/5/10/chartex" xmlns:cx5="http://schemas.microsoft.com/office/drawing/2016/5/11/chartex" xmlns:cx6="http://schemas.microsoft.com/office/drawing/2016/5/12/chartex" xmlns:cx7="http://schemas.microsoft.com/office/drawing/2016/5/13/chartex" xmlns:cx8="http://schemas.microsoft.com/office/drawing/2016/5/14/chartex" xmlns:mc="http://schemas.openxmlformats.org/markup-compatibility/2006" xmlns:aink="http://schemas.microsoft.com/office/drawing/2016/ink" xmlns:am3d="http://schemas.microsoft.com/office/drawing/2017/model3d" xmlns:o="urn:schemas-microsoft-com:office:office" xmlns:r="http://schemas.openxmlformats.org/officeDocument/2006/relationships" xmlns:m="http://schemas.openxmlformats.org/officeDocument/2006/math" xmlns:v="urn:schemas-microsoft-com:vml" xmlns:wp14="http://schemas.microsoft.com/office/word/2010/wordprocessingDrawing" xmlns:wp="http://schemas.openxmlformats.org/drawingml/2006/wordprocessingDrawing" xmlns:w10="urn:schemas-microsoft-com:office:word" xmlns:w="http://schemas.openxmlformats.org/wordprocessingml/2006/main" xmlns:w14="http://schemas.microsoft.com/office/word/2010/wordml" xmlns:w15="http://schemas.microsoft.com/office/word/2012/wordml" xmlns:w16cex="http://schemas.microsoft.com/office/word/2018/wordml/cex" xmlns:w16cid="http://schemas.microsoft.com/office/word/2016/wordml/cid" xmlns:w16="http://schemas.microsoft.com/office/word/2018/wordml" xmlns:w16se="http://schemas.microsoft.com/office/word/2015/wordml/symex" xmlns:wpg="http://schemas.microsoft.com/office/word/2010/wordprocessingGroup" xmlns:wpi="http://schemas.microsoft.com/office/word/2010/wordprocessingInk" xmlns:wne="http://schemas.microsoft.com/office/word/2006/wordml" xmlns:wps="http://schemas.microsoft.com/office/word/2010/wordprocessingShape" mc:Ignorable="w14 w15 w16se w16cid w16 w16cex wp14">
+<w:endnotes xmlns:wpc="http://schemas.microsoft.com/office/word/2010/wordprocessingCanvas" xmlns:cx="http://schemas.microsoft.com/office/drawing/2014/chartex" xmlns:mc="http://schemas.openxmlformats.org/markup-compatibility/2006" xmlns:o="urn:schemas-microsoft-com:office:office" xmlns:r="http://schemas.openxmlformats.org/officeDocument/2006/relationships" xmlns:m="http://schemas.openxmlformats.org/officeDocument/2006/math" xmlns:v="urn:schemas-microsoft-com:vml" xmlns:wp14="http://schemas.microsoft.com/office/word/2010/wordprocessingDrawing" xmlns:wp="http://schemas.openxmlformats.org/drawingml/2006/wordprocessingDrawing" xmlns:w10="urn:schemas-microsoft-com:office:word" xmlns:w="http://schemas.openxmlformats.org/wordprocessingml/2006/main" xmlns:w14="http://schemas.microsoft.com/office/word/2010/wordml" xmlns:w15="http://schemas.microsoft.com/office/word/2012/wordml" xmlns:w16se="http://schemas.microsoft.com/office/word/2015/wordml/symex" xmlns:wpg="http://schemas.microsoft.com/office/word/2010/wordprocessingGroup" xmlns:wpi="http://schemas.microsoft.com/office/word/2010/wordprocessingInk" xmlns:wne="http://schemas.microsoft.com/office/word/2006/wordml" xmlns:wps="http://schemas.microsoft.com/office/word/2010/wordprocessingShape" mc:Ignorable="w14 w15 w16se wp14">
   <w:endnote w:type="separator" w:id="-1">
     <w:p>
       <w:r>
@@ -716,7 +1635,7 @@
 </file>
 
 <file path=word/footer1.xml><?xml version="1.0" encoding="utf-8"?>
-<w:ftr xmlns:wpc="http://schemas.microsoft.com/office/word/2010/wordprocessingCanvas" xmlns:cx="http://schemas.microsoft.com/office/drawing/2014/chartex" xmlns:cx1="http://schemas.microsoft.com/office/drawing/2015/9/8/chartex" xmlns:cx2="http://schemas.microsoft.com/office/drawing/2015/10/21/chartex" xmlns:cx3="http://schemas.microsoft.com/office/drawing/2016/5/9/chartex" xmlns:cx4="http://schemas.microsoft.com/office/drawing/2016/5/10/chartex" xmlns:cx5="http://schemas.microsoft.com/office/drawing/2016/5/11/chartex" xmlns:cx6="http://schemas.microsoft.com/office/drawing/2016/5/12/chartex" xmlns:cx7="http://schemas.microsoft.com/office/drawing/2016/5/13/chartex" xmlns:cx8="http://schemas.microsoft.com/office/drawing/2016/5/14/chartex" xmlns:mc="http://schemas.openxmlformats.org/markup-compatibility/2006" xmlns:aink="http://schemas.microsoft.com/office/drawing/2016/ink" xmlns:am3d="http://schemas.microsoft.com/office/drawing/2017/model3d" xmlns:o="urn:schemas-microsoft-com:office:office" xmlns:r="http://schemas.openxmlformats.org/officeDocument/2006/relationships" xmlns:m="http://schemas.openxmlformats.org/officeDocument/2006/math" xmlns:v="urn:schemas-microsoft-com:vml" xmlns:wp14="http://schemas.microsoft.com/office/word/2010/wordprocessingDrawing" xmlns:wp="http://schemas.openxmlformats.org/drawingml/2006/wordprocessingDrawing" xmlns:w10="urn:schemas-microsoft-com:office:word" xmlns:w="http://schemas.openxmlformats.org/wordprocessingml/2006/main" xmlns:w14="http://schemas.microsoft.com/office/word/2010/wordml" xmlns:w15="http://schemas.microsoft.com/office/word/2012/wordml" xmlns:w16cex="http://schemas.microsoft.com/office/word/2018/wordml/cex" xmlns:w16cid="http://schemas.microsoft.com/office/word/2016/wordml/cid" xmlns:w16="http://schemas.microsoft.com/office/word/2018/wordml" xmlns:w16se="http://schemas.microsoft.com/office/word/2015/wordml/symex" xmlns:wpg="http://schemas.microsoft.com/office/word/2010/wordprocessingGroup" xmlns:wpi="http://schemas.microsoft.com/office/word/2010/wordprocessingInk" xmlns:wne="http://schemas.microsoft.com/office/word/2006/wordml" xmlns:wps="http://schemas.microsoft.com/office/word/2010/wordprocessingShape" mc:Ignorable="w14 w15 w16se w16cid w16 w16cex wp14">
+<w:ftr xmlns:wpc="http://schemas.microsoft.com/office/word/2010/wordprocessingCanvas" xmlns:cx="http://schemas.microsoft.com/office/drawing/2014/chartex" xmlns:mc="http://schemas.openxmlformats.org/markup-compatibility/2006" xmlns:o="urn:schemas-microsoft-com:office:office" xmlns:r="http://schemas.openxmlformats.org/officeDocument/2006/relationships" xmlns:m="http://schemas.openxmlformats.org/officeDocument/2006/math" xmlns:v="urn:schemas-microsoft-com:vml" xmlns:wp14="http://schemas.microsoft.com/office/word/2010/wordprocessingDrawing" xmlns:wp="http://schemas.openxmlformats.org/drawingml/2006/wordprocessingDrawing" xmlns:w10="urn:schemas-microsoft-com:office:word" xmlns:w="http://schemas.openxmlformats.org/wordprocessingml/2006/main" xmlns:w14="http://schemas.microsoft.com/office/word/2010/wordml" xmlns:w15="http://schemas.microsoft.com/office/word/2012/wordml" xmlns:w16se="http://schemas.microsoft.com/office/word/2015/wordml/symex" xmlns:wpg="http://schemas.microsoft.com/office/word/2010/wordprocessingGroup" xmlns:wpi="http://schemas.microsoft.com/office/word/2010/wordprocessingInk" xmlns:wne="http://schemas.microsoft.com/office/word/2006/wordml" xmlns:wps="http://schemas.microsoft.com/office/word/2010/wordprocessingShape" mc:Ignorable="w14 w15 w16se wp14">
   <w:sdt>
     <w:sdtPr>
       <w:rPr>
@@ -773,7 +1692,7 @@
 </file>
 
 <file path=word/footer2.xml><?xml version="1.0" encoding="utf-8"?>
-<w:ftr xmlns:wpc="http://schemas.microsoft.com/office/word/2010/wordprocessingCanvas" xmlns:cx="http://schemas.microsoft.com/office/drawing/2014/chartex" xmlns:cx1="http://schemas.microsoft.com/office/drawing/2015/9/8/chartex" xmlns:cx2="http://schemas.microsoft.com/office/drawing/2015/10/21/chartex" xmlns:cx3="http://schemas.microsoft.com/office/drawing/2016/5/9/chartex" xmlns:cx4="http://schemas.microsoft.com/office/drawing/2016/5/10/chartex" xmlns:cx5="http://schemas.microsoft.com/office/drawing/2016/5/11/chartex" xmlns:cx6="http://schemas.microsoft.com/office/drawing/2016/5/12/chartex" xmlns:cx7="http://schemas.microsoft.com/office/drawing/2016/5/13/chartex" xmlns:cx8="http://schemas.microsoft.com/office/drawing/2016/5/14/chartex" xmlns:mc="http://schemas.openxmlformats.org/markup-compatibility/2006" xmlns:aink="http://schemas.microsoft.com/office/drawing/2016/ink" xmlns:am3d="http://schemas.microsoft.com/office/drawing/2017/model3d" xmlns:o="urn:schemas-microsoft-com:office:office" xmlns:r="http://schemas.openxmlformats.org/officeDocument/2006/relationships" xmlns:m="http://schemas.openxmlformats.org/officeDocument/2006/math" xmlns:v="urn:schemas-microsoft-com:vml" xmlns:wp14="http://schemas.microsoft.com/office/word/2010/wordprocessingDrawing" xmlns:wp="http://schemas.openxmlformats.org/drawingml/2006/wordprocessingDrawing" xmlns:w10="urn:schemas-microsoft-com:office:word" xmlns:w="http://schemas.openxmlformats.org/wordprocessingml/2006/main" xmlns:w14="http://schemas.microsoft.com/office/word/2010/wordml" xmlns:w15="http://schemas.microsoft.com/office/word/2012/wordml" xmlns:w16cex="http://schemas.microsoft.com/office/word/2018/wordml/cex" xmlns:w16cid="http://schemas.microsoft.com/office/word/2016/wordml/cid" xmlns:w16="http://schemas.microsoft.com/office/word/2018/wordml" xmlns:w16se="http://schemas.microsoft.com/office/word/2015/wordml/symex" xmlns:wpg="http://schemas.microsoft.com/office/word/2010/wordprocessingGroup" xmlns:wpi="http://schemas.microsoft.com/office/word/2010/wordprocessingInk" xmlns:wne="http://schemas.microsoft.com/office/word/2006/wordml" xmlns:wps="http://schemas.microsoft.com/office/word/2010/wordprocessingShape" mc:Ignorable="w14 w15 w16se w16cid w16 w16cex wp14">
+<w:ftr xmlns:wpc="http://schemas.microsoft.com/office/word/2010/wordprocessingCanvas" xmlns:cx="http://schemas.microsoft.com/office/drawing/2014/chartex" xmlns:mc="http://schemas.openxmlformats.org/markup-compatibility/2006" xmlns:o="urn:schemas-microsoft-com:office:office" xmlns:r="http://schemas.openxmlformats.org/officeDocument/2006/relationships" xmlns:m="http://schemas.openxmlformats.org/officeDocument/2006/math" xmlns:v="urn:schemas-microsoft-com:vml" xmlns:wp14="http://schemas.microsoft.com/office/word/2010/wordprocessingDrawing" xmlns:wp="http://schemas.openxmlformats.org/drawingml/2006/wordprocessingDrawing" xmlns:w10="urn:schemas-microsoft-com:office:word" xmlns:w="http://schemas.openxmlformats.org/wordprocessingml/2006/main" xmlns:w14="http://schemas.microsoft.com/office/word/2010/wordml" xmlns:w15="http://schemas.microsoft.com/office/word/2012/wordml" xmlns:w16se="http://schemas.microsoft.com/office/word/2015/wordml/symex" xmlns:wpg="http://schemas.microsoft.com/office/word/2010/wordprocessingGroup" xmlns:wpi="http://schemas.microsoft.com/office/word/2010/wordprocessingInk" xmlns:wne="http://schemas.microsoft.com/office/word/2006/wordml" xmlns:wps="http://schemas.microsoft.com/office/word/2010/wordprocessingShape" mc:Ignorable="w14 w15 w16se wp14">
   <w:sdt>
     <w:sdtPr>
       <w:rPr>
@@ -820,9 +1739,8 @@
         <w:r>
           <w:rPr>
             <w:rStyle w:val="Nmerodepgina"/>
-            <w:noProof/>
           </w:rPr>
-          <w:t>1</w:t>
+          <w:t>5</w:t>
         </w:r>
         <w:r>
           <w:rPr>
@@ -843,7 +1761,7 @@
 </file>
 
 <file path=word/footnotes.xml><?xml version="1.0" encoding="utf-8"?>
-<w:footnotes xmlns:wpc="http://schemas.microsoft.com/office/word/2010/wordprocessingCanvas" xmlns:cx="http://schemas.microsoft.com/office/drawing/2014/chartex" xmlns:cx1="http://schemas.microsoft.com/office/drawing/2015/9/8/chartex" xmlns:cx2="http://schemas.microsoft.com/office/drawing/2015/10/21/chartex" xmlns:cx3="http://schemas.microsoft.com/office/drawing/2016/5/9/chartex" xmlns:cx4="http://schemas.microsoft.com/office/drawing/2016/5/10/chartex" xmlns:cx5="http://schemas.microsoft.com/office/drawing/2016/5/11/chartex" xmlns:cx6="http://schemas.microsoft.com/office/drawing/2016/5/12/chartex" xmlns:cx7="http://schemas.microsoft.com/office/drawing/2016/5/13/chartex" xmlns:cx8="http://schemas.microsoft.com/office/drawing/2016/5/14/chartex" xmlns:mc="http://schemas.openxmlformats.org/markup-compatibility/2006" xmlns:aink="http://schemas.microsoft.com/office/drawing/2016/ink" xmlns:am3d="http://schemas.microsoft.com/office/drawing/2017/model3d" xmlns:o="urn:schemas-microsoft-com:office:office" xmlns:r="http://schemas.openxmlformats.org/officeDocument/2006/relationships" xmlns:m="http://schemas.openxmlformats.org/officeDocument/2006/math" xmlns:v="urn:schemas-microsoft-com:vml" xmlns:wp14="http://schemas.microsoft.com/office/word/2010/wordprocessingDrawing" xmlns:wp="http://schemas.openxmlformats.org/drawingml/2006/wordprocessingDrawing" xmlns:w10="urn:schemas-microsoft-com:office:word" xmlns:w="http://schemas.openxmlformats.org/wordprocessingml/2006/main" xmlns:w14="http://schemas.microsoft.com/office/word/2010/wordml" xmlns:w15="http://schemas.microsoft.com/office/word/2012/wordml" xmlns:w16cex="http://schemas.microsoft.com/office/word/2018/wordml/cex" xmlns:w16cid="http://schemas.microsoft.com/office/word/2016/wordml/cid" xmlns:w16="http://schemas.microsoft.com/office/word/2018/wordml" xmlns:w16se="http://schemas.microsoft.com/office/word/2015/wordml/symex" xmlns:wpg="http://schemas.microsoft.com/office/word/2010/wordprocessingGroup" xmlns:wpi="http://schemas.microsoft.com/office/word/2010/wordprocessingInk" xmlns:wne="http://schemas.microsoft.com/office/word/2006/wordml" xmlns:wps="http://schemas.microsoft.com/office/word/2010/wordprocessingShape" mc:Ignorable="w14 w15 w16se w16cid w16 w16cex wp14">
+<w:footnotes xmlns:wpc="http://schemas.microsoft.com/office/word/2010/wordprocessingCanvas" xmlns:cx="http://schemas.microsoft.com/office/drawing/2014/chartex" xmlns:mc="http://schemas.openxmlformats.org/markup-compatibility/2006" xmlns:o="urn:schemas-microsoft-com:office:office" xmlns:r="http://schemas.openxmlformats.org/officeDocument/2006/relationships" xmlns:m="http://schemas.openxmlformats.org/officeDocument/2006/math" xmlns:v="urn:schemas-microsoft-com:vml" xmlns:wp14="http://schemas.microsoft.com/office/word/2010/wordprocessingDrawing" xmlns:wp="http://schemas.openxmlformats.org/drawingml/2006/wordprocessingDrawing" xmlns:w10="urn:schemas-microsoft-com:office:word" xmlns:w="http://schemas.openxmlformats.org/wordprocessingml/2006/main" xmlns:w14="http://schemas.microsoft.com/office/word/2010/wordml" xmlns:w15="http://schemas.microsoft.com/office/word/2012/wordml" xmlns:w16se="http://schemas.microsoft.com/office/word/2015/wordml/symex" xmlns:wpg="http://schemas.microsoft.com/office/word/2010/wordprocessingGroup" xmlns:wpi="http://schemas.microsoft.com/office/word/2010/wordprocessingInk" xmlns:wne="http://schemas.microsoft.com/office/word/2006/wordml" xmlns:wps="http://schemas.microsoft.com/office/word/2010/wordprocessingShape" mc:Ignorable="w14 w15 w16se wp14">
   <w:footnote w:type="separator" w:id="-1">
     <w:p>
       <w:r>
@@ -862,7 +1780,7 @@
 </file>
 
 <file path=word/styles.xml><?xml version="1.0" encoding="utf-8"?>
-<w:styles xmlns:mc="http://schemas.openxmlformats.org/markup-compatibility/2006" xmlns:r="http://schemas.openxmlformats.org/officeDocument/2006/relationships" xmlns:w="http://schemas.openxmlformats.org/wordprocessingml/2006/main" xmlns:w14="http://schemas.microsoft.com/office/word/2010/wordml" xmlns:w15="http://schemas.microsoft.com/office/word/2012/wordml" xmlns:w16cex="http://schemas.microsoft.com/office/word/2018/wordml/cex" xmlns:w16cid="http://schemas.microsoft.com/office/word/2016/wordml/cid" xmlns:w16="http://schemas.microsoft.com/office/word/2018/wordml" xmlns:w16se="http://schemas.microsoft.com/office/word/2015/wordml/symex" mc:Ignorable="w14 w15 w16se w16cid w16 w16cex">
+<w:styles xmlns:mc="http://schemas.openxmlformats.org/markup-compatibility/2006" xmlns:r="http://schemas.openxmlformats.org/officeDocument/2006/relationships" xmlns:w="http://schemas.openxmlformats.org/wordprocessingml/2006/main" xmlns:w14="http://schemas.microsoft.com/office/word/2010/wordml" xmlns:w15="http://schemas.microsoft.com/office/word/2012/wordml" xmlns:w16se="http://schemas.microsoft.com/office/word/2015/wordml/symex" mc:Ignorable="w14 w15 w16se">
   <w:docDefaults>
     <w:rPrDefault>
       <w:rPr>
@@ -874,7 +1792,7 @@
     </w:rPrDefault>
     <w:pPrDefault/>
   </w:docDefaults>
-  <w:latentStyles w:defLockedState="0" w:defUIPriority="99" w:defSemiHidden="0" w:defUnhideWhenUsed="0" w:defQFormat="0" w:count="376">
+  <w:latentStyles w:defLockedState="0" w:defUIPriority="99" w:defSemiHidden="0" w:defUnhideWhenUsed="0" w:defQFormat="0" w:count="371">
     <w:lsdException w:name="Normal" w:uiPriority="0" w:qFormat="1"/>
     <w:lsdException w:name="heading 1" w:uiPriority="9" w:qFormat="1"/>
     <w:lsdException w:name="heading 2" w:semiHidden="1" w:uiPriority="9" w:unhideWhenUsed="1" w:qFormat="1"/>
@@ -1246,15 +2164,13 @@
     <w:lsdException w:name="List Table 5 Dark Accent 6" w:uiPriority="50"/>
     <w:lsdException w:name="List Table 6 Colorful Accent 6" w:uiPriority="51"/>
     <w:lsdException w:name="List Table 7 Colorful Accent 6" w:uiPriority="52"/>
-    <w:lsdException w:name="Mention" w:semiHidden="1" w:unhideWhenUsed="1"/>
-    <w:lsdException w:name="Smart Hyperlink" w:semiHidden="1" w:unhideWhenUsed="1"/>
-    <w:lsdException w:name="Hashtag" w:semiHidden="1" w:unhideWhenUsed="1"/>
-    <w:lsdException w:name="Unresolved Mention" w:semiHidden="1" w:unhideWhenUsed="1"/>
-    <w:lsdException w:name="Smart Link" w:semiHidden="1" w:unhideWhenUsed="1"/>
   </w:latentStyles>
   <w:style w:type="paragraph" w:default="1" w:styleId="Normal">
     <w:name w:val="Normal"/>
     <w:qFormat/>
+    <w:rPr>
+      <w:noProof/>
+    </w:rPr>
   </w:style>
   <w:style w:type="character" w:default="1" w:styleId="Fuentedeprrafopredeter">
     <w:name w:val="Default Paragraph Font"/>

</xml_diff>